<commit_message>
Update names of wireframe images
</commit_message>
<xml_diff>
--- a/Doku Setup-Flick AG.docx
+++ b/Doku Setup-Flick AG.docx
@@ -426,7 +426,498 @@
           <w:sz w:val="24"/>
           <w:szCs w:val="24"/>
         </w:rPr>
-        <w:t xml:space="preserve">kenne ich schon viele der Werkzeuge. </w:t>
+        <w:t>kenne ich schon viele der Werkzeuge.</w:t>
+      </w:r>
+    </w:p>
+    <w:p>
+      <w:pPr>
+        <w:rPr>
+          <w:rFonts w:ascii="Arial" w:hAnsi="Arial" w:cs="Arial"/>
+          <w:b/>
+          <w:sz w:val="28"/>
+          <w:szCs w:val="28"/>
+        </w:rPr>
+      </w:pPr>
+      <w:r>
+        <w:rPr>
+          <w:rFonts w:ascii="Arial" w:hAnsi="Arial" w:cs="Arial"/>
+          <w:b/>
+          <w:sz w:val="28"/>
+          <w:szCs w:val="28"/>
+        </w:rPr>
+        <w:br w:type="page"/>
+      </w:r>
+    </w:p>
+    <w:p>
+      <w:pPr>
+        <w:rPr>
+          <w:rFonts w:ascii="Arial" w:hAnsi="Arial" w:cs="Arial"/>
+          <w:b/>
+          <w:sz w:val="28"/>
+          <w:szCs w:val="28"/>
+        </w:rPr>
+      </w:pPr>
+      <w:r>
+        <w:rPr>
+          <w:rFonts w:ascii="Arial" w:hAnsi="Arial" w:cs="Arial"/>
+          <w:noProof/>
+          <w:sz w:val="24"/>
+          <w:szCs w:val="24"/>
+        </w:rPr>
+        <w:lastRenderedPageBreak/>
+        <w:drawing>
+          <wp:anchor distT="0" distB="0" distL="114300" distR="114300" simplePos="0" relativeHeight="251658240" behindDoc="0" locked="0" layoutInCell="1" allowOverlap="1" wp14:anchorId="2E3318DB" wp14:editId="054F1D0D">
+            <wp:simplePos x="0" y="0"/>
+            <wp:positionH relativeFrom="margin">
+              <wp:align>right</wp:align>
+            </wp:positionH>
+            <wp:positionV relativeFrom="paragraph">
+              <wp:posOffset>360045</wp:posOffset>
+            </wp:positionV>
+            <wp:extent cx="2700000" cy="1602000"/>
+            <wp:effectExtent l="0" t="0" r="5715" b="0"/>
+            <wp:wrapTopAndBottom/>
+            <wp:docPr id="546976012" name="Grafik 2"/>
+            <wp:cNvGraphicFramePr>
+              <a:graphicFrameLocks xmlns:a="http://schemas.openxmlformats.org/drawingml/2006/main" noChangeAspect="1"/>
+            </wp:cNvGraphicFramePr>
+            <a:graphic xmlns:a="http://schemas.openxmlformats.org/drawingml/2006/main">
+              <a:graphicData uri="http://schemas.openxmlformats.org/drawingml/2006/picture">
+                <pic:pic xmlns:pic="http://schemas.openxmlformats.org/drawingml/2006/picture">
+                  <pic:nvPicPr>
+                    <pic:cNvPr id="0" name="Picture 2"/>
+                    <pic:cNvPicPr>
+                      <a:picLocks noChangeAspect="1" noChangeArrowheads="1"/>
+                    </pic:cNvPicPr>
+                  </pic:nvPicPr>
+                  <pic:blipFill>
+                    <a:blip r:embed="rId5" cstate="print">
+                      <a:extLst>
+                        <a:ext uri="{28A0092B-C50C-407E-A947-70E740481C1C}">
+                          <a14:useLocalDpi xmlns:a14="http://schemas.microsoft.com/office/drawing/2010/main" val="0"/>
+                        </a:ext>
+                      </a:extLst>
+                    </a:blip>
+                    <a:srcRect/>
+                    <a:stretch>
+                      <a:fillRect/>
+                    </a:stretch>
+                  </pic:blipFill>
+                  <pic:spPr bwMode="auto">
+                    <a:xfrm>
+                      <a:off x="0" y="0"/>
+                      <a:ext cx="2700000" cy="1602000"/>
+                    </a:xfrm>
+                    <a:prstGeom prst="rect">
+                      <a:avLst/>
+                    </a:prstGeom>
+                    <a:noFill/>
+                    <a:ln>
+                      <a:noFill/>
+                    </a:ln>
+                  </pic:spPr>
+                </pic:pic>
+              </a:graphicData>
+            </a:graphic>
+            <wp14:sizeRelH relativeFrom="margin">
+              <wp14:pctWidth>0</wp14:pctWidth>
+            </wp14:sizeRelH>
+            <wp14:sizeRelV relativeFrom="margin">
+              <wp14:pctHeight>0</wp14:pctHeight>
+            </wp14:sizeRelV>
+          </wp:anchor>
+        </w:drawing>
+      </w:r>
+      <w:r>
+        <w:rPr>
+          <w:rFonts w:ascii="Arial" w:hAnsi="Arial" w:cs="Arial"/>
+          <w:noProof/>
+          <w:sz w:val="24"/>
+          <w:szCs w:val="24"/>
+        </w:rPr>
+        <w:drawing>
+          <wp:anchor distT="0" distB="0" distL="114300" distR="114300" simplePos="0" relativeHeight="251659264" behindDoc="0" locked="0" layoutInCell="1" allowOverlap="1" wp14:anchorId="113F2CD2" wp14:editId="0052D8AD">
+            <wp:simplePos x="0" y="0"/>
+            <wp:positionH relativeFrom="margin">
+              <wp:align>left</wp:align>
+            </wp:positionH>
+            <wp:positionV relativeFrom="paragraph">
+              <wp:posOffset>360045</wp:posOffset>
+            </wp:positionV>
+            <wp:extent cx="2700000" cy="1602000"/>
+            <wp:effectExtent l="0" t="0" r="5715" b="0"/>
+            <wp:wrapTopAndBottom/>
+            <wp:docPr id="1191059023" name="Grafik 3"/>
+            <wp:cNvGraphicFramePr>
+              <a:graphicFrameLocks xmlns:a="http://schemas.openxmlformats.org/drawingml/2006/main" noChangeAspect="1"/>
+            </wp:cNvGraphicFramePr>
+            <a:graphic xmlns:a="http://schemas.openxmlformats.org/drawingml/2006/main">
+              <a:graphicData uri="http://schemas.openxmlformats.org/drawingml/2006/picture">
+                <pic:pic xmlns:pic="http://schemas.openxmlformats.org/drawingml/2006/picture">
+                  <pic:nvPicPr>
+                    <pic:cNvPr id="0" name="Picture 3"/>
+                    <pic:cNvPicPr>
+                      <a:picLocks noChangeAspect="1" noChangeArrowheads="1"/>
+                    </pic:cNvPicPr>
+                  </pic:nvPicPr>
+                  <pic:blipFill>
+                    <a:blip r:embed="rId6" cstate="print">
+                      <a:extLst>
+                        <a:ext uri="{28A0092B-C50C-407E-A947-70E740481C1C}">
+                          <a14:useLocalDpi xmlns:a14="http://schemas.microsoft.com/office/drawing/2010/main" val="0"/>
+                        </a:ext>
+                      </a:extLst>
+                    </a:blip>
+                    <a:srcRect/>
+                    <a:stretch>
+                      <a:fillRect/>
+                    </a:stretch>
+                  </pic:blipFill>
+                  <pic:spPr bwMode="auto">
+                    <a:xfrm>
+                      <a:off x="0" y="0"/>
+                      <a:ext cx="2700000" cy="1602000"/>
+                    </a:xfrm>
+                    <a:prstGeom prst="rect">
+                      <a:avLst/>
+                    </a:prstGeom>
+                    <a:noFill/>
+                    <a:ln>
+                      <a:noFill/>
+                    </a:ln>
+                  </pic:spPr>
+                </pic:pic>
+              </a:graphicData>
+            </a:graphic>
+            <wp14:sizeRelH relativeFrom="margin">
+              <wp14:pctWidth>0</wp14:pctWidth>
+            </wp14:sizeRelH>
+            <wp14:sizeRelV relativeFrom="margin">
+              <wp14:pctHeight>0</wp14:pctHeight>
+            </wp14:sizeRelV>
+          </wp:anchor>
+        </w:drawing>
+      </w:r>
+      <w:r>
+        <w:rPr>
+          <w:rFonts w:ascii="Arial" w:hAnsi="Arial" w:cs="Arial"/>
+          <w:b/>
+          <w:sz w:val="28"/>
+          <w:szCs w:val="28"/>
+        </w:rPr>
+        <w:t>Wireframe</w:t>
+      </w:r>
+      <w:r>
+        <w:rPr>
+          <w:rFonts w:ascii="Arial" w:hAnsi="Arial" w:cs="Arial"/>
+          <w:b/>
+          <w:sz w:val="28"/>
+          <w:szCs w:val="28"/>
+        </w:rPr>
+        <w:t>s</w:t>
+      </w:r>
+    </w:p>
+    <w:p>
+      <w:pPr>
+        <w:rPr>
+          <w:rFonts w:ascii="Arial" w:hAnsi="Arial" w:cs="Arial"/>
+          <w:sz w:val="24"/>
+          <w:szCs w:val="24"/>
+        </w:rPr>
+      </w:pPr>
+      <w:r>
+        <w:rPr>
+          <w:rFonts w:ascii="Arial" w:hAnsi="Arial" w:cs="Arial"/>
+          <w:b/>
+          <w:noProof/>
+          <w:sz w:val="28"/>
+          <w:szCs w:val="28"/>
+        </w:rPr>
+        <w:drawing>
+          <wp:anchor distT="0" distB="0" distL="114300" distR="114300" simplePos="0" relativeHeight="251661312" behindDoc="0" locked="0" layoutInCell="1" allowOverlap="1" wp14:anchorId="6ABBE0A4" wp14:editId="4B76DE08">
+            <wp:simplePos x="0" y="0"/>
+            <wp:positionH relativeFrom="margin">
+              <wp:posOffset>1527336</wp:posOffset>
+            </wp:positionH>
+            <wp:positionV relativeFrom="paragraph">
+              <wp:posOffset>3600450</wp:posOffset>
+            </wp:positionV>
+            <wp:extent cx="2700000" cy="1620000"/>
+            <wp:effectExtent l="0" t="0" r="5715" b="0"/>
+            <wp:wrapSquare wrapText="bothSides"/>
+            <wp:docPr id="982442680" name="Grafik 5"/>
+            <wp:cNvGraphicFramePr>
+              <a:graphicFrameLocks xmlns:a="http://schemas.openxmlformats.org/drawingml/2006/main" noChangeAspect="1"/>
+            </wp:cNvGraphicFramePr>
+            <a:graphic xmlns:a="http://schemas.openxmlformats.org/drawingml/2006/main">
+              <a:graphicData uri="http://schemas.openxmlformats.org/drawingml/2006/picture">
+                <pic:pic xmlns:pic="http://schemas.openxmlformats.org/drawingml/2006/picture">
+                  <pic:nvPicPr>
+                    <pic:cNvPr id="0" name="Picture 5"/>
+                    <pic:cNvPicPr>
+                      <a:picLocks noChangeAspect="1" noChangeArrowheads="1"/>
+                    </pic:cNvPicPr>
+                  </pic:nvPicPr>
+                  <pic:blipFill>
+                    <a:blip r:embed="rId7" cstate="print">
+                      <a:extLst>
+                        <a:ext uri="{28A0092B-C50C-407E-A947-70E740481C1C}">
+                          <a14:useLocalDpi xmlns:a14="http://schemas.microsoft.com/office/drawing/2010/main" val="0"/>
+                        </a:ext>
+                      </a:extLst>
+                    </a:blip>
+                    <a:srcRect/>
+                    <a:stretch>
+                      <a:fillRect/>
+                    </a:stretch>
+                  </pic:blipFill>
+                  <pic:spPr bwMode="auto">
+                    <a:xfrm>
+                      <a:off x="0" y="0"/>
+                      <a:ext cx="2700000" cy="1620000"/>
+                    </a:xfrm>
+                    <a:prstGeom prst="rect">
+                      <a:avLst/>
+                    </a:prstGeom>
+                    <a:noFill/>
+                    <a:ln>
+                      <a:noFill/>
+                    </a:ln>
+                  </pic:spPr>
+                </pic:pic>
+              </a:graphicData>
+            </a:graphic>
+            <wp14:sizeRelH relativeFrom="margin">
+              <wp14:pctWidth>0</wp14:pctWidth>
+            </wp14:sizeRelH>
+            <wp14:sizeRelV relativeFrom="margin">
+              <wp14:pctHeight>0</wp14:pctHeight>
+            </wp14:sizeRelV>
+          </wp:anchor>
+        </w:drawing>
+      </w:r>
+      <w:r>
+        <w:rPr>
+          <w:rFonts w:ascii="Arial" w:hAnsi="Arial" w:cs="Arial"/>
+          <w:b/>
+          <w:noProof/>
+          <w:sz w:val="28"/>
+          <w:szCs w:val="28"/>
+        </w:rPr>
+        <w:drawing>
+          <wp:anchor distT="0" distB="0" distL="114300" distR="114300" simplePos="0" relativeHeight="251660288" behindDoc="0" locked="0" layoutInCell="1" allowOverlap="1" wp14:anchorId="7B3C1C46" wp14:editId="6BE6692C">
+            <wp:simplePos x="0" y="0"/>
+            <wp:positionH relativeFrom="margin">
+              <wp:posOffset>3060700</wp:posOffset>
+            </wp:positionH>
+            <wp:positionV relativeFrom="paragraph">
+              <wp:posOffset>1800225</wp:posOffset>
+            </wp:positionV>
+            <wp:extent cx="2700000" cy="1620000"/>
+            <wp:effectExtent l="0" t="0" r="5715" b="0"/>
+            <wp:wrapSquare wrapText="bothSides"/>
+            <wp:docPr id="12765900" name="Grafik 6"/>
+            <wp:cNvGraphicFramePr>
+              <a:graphicFrameLocks xmlns:a="http://schemas.openxmlformats.org/drawingml/2006/main" noChangeAspect="1"/>
+            </wp:cNvGraphicFramePr>
+            <a:graphic xmlns:a="http://schemas.openxmlformats.org/drawingml/2006/main">
+              <a:graphicData uri="http://schemas.openxmlformats.org/drawingml/2006/picture">
+                <pic:pic xmlns:pic="http://schemas.openxmlformats.org/drawingml/2006/picture">
+                  <pic:nvPicPr>
+                    <pic:cNvPr id="0" name="Picture 6"/>
+                    <pic:cNvPicPr>
+                      <a:picLocks noChangeAspect="1" noChangeArrowheads="1"/>
+                    </pic:cNvPicPr>
+                  </pic:nvPicPr>
+                  <pic:blipFill>
+                    <a:blip r:embed="rId8" cstate="print">
+                      <a:extLst>
+                        <a:ext uri="{28A0092B-C50C-407E-A947-70E740481C1C}">
+                          <a14:useLocalDpi xmlns:a14="http://schemas.microsoft.com/office/drawing/2010/main" val="0"/>
+                        </a:ext>
+                      </a:extLst>
+                    </a:blip>
+                    <a:srcRect/>
+                    <a:stretch>
+                      <a:fillRect/>
+                    </a:stretch>
+                  </pic:blipFill>
+                  <pic:spPr bwMode="auto">
+                    <a:xfrm>
+                      <a:off x="0" y="0"/>
+                      <a:ext cx="2700000" cy="1620000"/>
+                    </a:xfrm>
+                    <a:prstGeom prst="rect">
+                      <a:avLst/>
+                    </a:prstGeom>
+                    <a:noFill/>
+                    <a:ln>
+                      <a:noFill/>
+                    </a:ln>
+                  </pic:spPr>
+                </pic:pic>
+              </a:graphicData>
+            </a:graphic>
+            <wp14:sizeRelH relativeFrom="margin">
+              <wp14:pctWidth>0</wp14:pctWidth>
+            </wp14:sizeRelH>
+            <wp14:sizeRelV relativeFrom="margin">
+              <wp14:pctHeight>0</wp14:pctHeight>
+            </wp14:sizeRelV>
+          </wp:anchor>
+        </w:drawing>
+      </w:r>
+      <w:r>
+        <w:rPr>
+          <w:rFonts w:ascii="Arial" w:hAnsi="Arial" w:cs="Arial"/>
+          <w:noProof/>
+          <w:sz w:val="24"/>
+          <w:szCs w:val="24"/>
+        </w:rPr>
+        <w:drawing>
+          <wp:anchor distT="0" distB="0" distL="114300" distR="114300" simplePos="0" relativeHeight="251662336" behindDoc="0" locked="0" layoutInCell="1" allowOverlap="1" wp14:anchorId="5B21F0C5" wp14:editId="173B95E1">
+            <wp:simplePos x="0" y="0"/>
+            <wp:positionH relativeFrom="margin">
+              <wp:posOffset>0</wp:posOffset>
+            </wp:positionH>
+            <wp:positionV relativeFrom="paragraph">
+              <wp:posOffset>1800225</wp:posOffset>
+            </wp:positionV>
+            <wp:extent cx="2700000" cy="1620000"/>
+            <wp:effectExtent l="0" t="0" r="5715" b="0"/>
+            <wp:wrapSquare wrapText="bothSides"/>
+            <wp:docPr id="922486212" name="Grafik 4"/>
+            <wp:cNvGraphicFramePr>
+              <a:graphicFrameLocks xmlns:a="http://schemas.openxmlformats.org/drawingml/2006/main" noChangeAspect="1"/>
+            </wp:cNvGraphicFramePr>
+            <a:graphic xmlns:a="http://schemas.openxmlformats.org/drawingml/2006/main">
+              <a:graphicData uri="http://schemas.openxmlformats.org/drawingml/2006/picture">
+                <pic:pic xmlns:pic="http://schemas.openxmlformats.org/drawingml/2006/picture">
+                  <pic:nvPicPr>
+                    <pic:cNvPr id="0" name="Picture 4"/>
+                    <pic:cNvPicPr>
+                      <a:picLocks noChangeAspect="1" noChangeArrowheads="1"/>
+                    </pic:cNvPicPr>
+                  </pic:nvPicPr>
+                  <pic:blipFill>
+                    <a:blip r:embed="rId9" cstate="print">
+                      <a:extLst>
+                        <a:ext uri="{28A0092B-C50C-407E-A947-70E740481C1C}">
+                          <a14:useLocalDpi xmlns:a14="http://schemas.microsoft.com/office/drawing/2010/main" val="0"/>
+                        </a:ext>
+                      </a:extLst>
+                    </a:blip>
+                    <a:srcRect/>
+                    <a:stretch>
+                      <a:fillRect/>
+                    </a:stretch>
+                  </pic:blipFill>
+                  <pic:spPr bwMode="auto">
+                    <a:xfrm>
+                      <a:off x="0" y="0"/>
+                      <a:ext cx="2700000" cy="1620000"/>
+                    </a:xfrm>
+                    <a:prstGeom prst="rect">
+                      <a:avLst/>
+                    </a:prstGeom>
+                    <a:noFill/>
+                    <a:ln>
+                      <a:noFill/>
+                    </a:ln>
+                  </pic:spPr>
+                </pic:pic>
+              </a:graphicData>
+            </a:graphic>
+            <wp14:sizeRelH relativeFrom="margin">
+              <wp14:pctWidth>0</wp14:pctWidth>
+            </wp14:sizeRelH>
+            <wp14:sizeRelV relativeFrom="margin">
+              <wp14:pctHeight>0</wp14:pctHeight>
+            </wp14:sizeRelV>
+          </wp:anchor>
+        </w:drawing>
+      </w:r>
+    </w:p>
+    <w:p>
+      <w:pPr>
+        <w:rPr>
+          <w:rFonts w:ascii="Arial" w:hAnsi="Arial" w:cs="Arial"/>
+          <w:sz w:val="24"/>
+          <w:szCs w:val="24"/>
+        </w:rPr>
+      </w:pPr>
+    </w:p>
+    <w:p>
+      <w:pPr>
+        <w:rPr>
+          <w:rFonts w:ascii="Arial" w:hAnsi="Arial" w:cs="Arial"/>
+          <w:sz w:val="24"/>
+          <w:szCs w:val="24"/>
+        </w:rPr>
+      </w:pPr>
+    </w:p>
+    <w:p>
+      <w:pPr>
+        <w:rPr>
+          <w:rFonts w:ascii="Arial" w:hAnsi="Arial" w:cs="Arial"/>
+          <w:sz w:val="24"/>
+          <w:szCs w:val="24"/>
+        </w:rPr>
+      </w:pPr>
+    </w:p>
+    <w:p>
+      <w:pPr>
+        <w:rPr>
+          <w:rFonts w:ascii="Arial" w:hAnsi="Arial" w:cs="Arial"/>
+          <w:sz w:val="24"/>
+          <w:szCs w:val="24"/>
+        </w:rPr>
+      </w:pPr>
+    </w:p>
+    <w:p>
+      <w:pPr>
+        <w:rPr>
+          <w:rFonts w:ascii="Arial" w:hAnsi="Arial" w:cs="Arial"/>
+          <w:sz w:val="24"/>
+          <w:szCs w:val="24"/>
+        </w:rPr>
+      </w:pPr>
+    </w:p>
+    <w:p>
+      <w:pPr>
+        <w:rPr>
+          <w:rFonts w:ascii="Arial" w:hAnsi="Arial" w:cs="Arial"/>
+          <w:sz w:val="24"/>
+          <w:szCs w:val="24"/>
+        </w:rPr>
+      </w:pPr>
+    </w:p>
+    <w:p>
+      <w:pPr>
+        <w:tabs>
+          <w:tab w:val="left" w:pos="525"/>
+        </w:tabs>
+        <w:rPr>
+          <w:rFonts w:ascii="Arial" w:hAnsi="Arial" w:cs="Arial"/>
+          <w:sz w:val="24"/>
+          <w:szCs w:val="24"/>
+        </w:rPr>
+      </w:pPr>
+      <w:r>
+        <w:rPr>
+          <w:rFonts w:ascii="Arial" w:hAnsi="Arial" w:cs="Arial"/>
+          <w:sz w:val="24"/>
+          <w:szCs w:val="24"/>
+        </w:rPr>
+        <w:t>Ich habe mich für ein zentriertes, blockartiges Layout entschieden, weil dies auf vielen Webseiten sichtbar ist. Für die Landing Page habe ich mich von Slack inspirieren lassen</w:t>
+      </w:r>
+      <w:r>
+        <w:rPr>
+          <w:rFonts w:ascii="Arial" w:hAnsi="Arial" w:cs="Arial"/>
+          <w:sz w:val="24"/>
+          <w:szCs w:val="24"/>
+        </w:rPr>
+        <w:t xml:space="preserve">. </w:t>
       </w:r>
     </w:p>
     <w:sectPr>

</xml_diff>